<commit_message>
Completed Technical Safety Concept
</commit_message>
<xml_diff>
--- a/Template_Files/03_FunctionalSafetyConcept_LaneAssistance_Template.docx
+++ b/Template_Files/03_FunctionalSafetyConcept_LaneAssistance_Template.docx
@@ -341,14 +341,7 @@
           <w:b/>
           <w:color w:val="B7B7B7"/>
         </w:rPr>
-        <w:t>For example, if this were your first draft or first s</w:t>
-      </w:r>
-      <w:r>
-        <w:rPr>
-          <w:b/>
-          <w:color w:val="B7B7B7"/>
-        </w:rPr>
-        <w:t>ubmission, you might say version 1.0. If this is a second submission attempt, then you'd add a second line with a new date and version 2.0]</w:t>
+        <w:t>For example, if this were your first draft or first submission, you might say version 1.0. If this is a second submission attempt, then you'd add a second line with a new date and version 2.0]</w:t>
       </w:r>
     </w:p>
     <w:p>
@@ -510,6 +503,14 @@
               </w:rPr>
               <w:t>11/24/</w:t>
             </w:r>
+            <w:r>
+              <w:rPr>
+                <w:rFonts w:ascii="Calibri" w:eastAsia="Calibri" w:hAnsi="Calibri" w:cs="Calibri"/>
+                <w:sz w:val="22"/>
+                <w:szCs w:val="22"/>
+              </w:rPr>
+              <w:t>17</w:t>
+            </w:r>
           </w:p>
         </w:tc>
         <w:tc>
@@ -877,14 +878,7 @@
           <w:b/>
           <w:color w:val="B7B7B7"/>
         </w:rPr>
-        <w:t>[Instructions: We have provided a table of contents. If you change the document structure, please update the table of contents accordingly. The table of contents should show each section of the document and page numbers or links. Most word processors can d</w:t>
-      </w:r>
-      <w:r>
-        <w:rPr>
-          <w:b/>
-          <w:color w:val="B7B7B7"/>
-        </w:rPr>
-        <w:t xml:space="preserve">o this for you. In </w:t>
+        <w:t xml:space="preserve">[Instructions: We have provided a table of contents. If you change the document structure, please update the table of contents accordingly. The table of contents should show each section of the document and page numbers or links. Most word processors can do this for you. In </w:t>
       </w:r>
       <w:hyperlink r:id="rId8">
         <w:r>
@@ -1167,14 +1161,7 @@
                 <w:color w:val="1155CC"/>
                 <w:u w:val="single"/>
               </w:rPr>
-              <w:t>Allocation of Func</w:t>
-            </w:r>
-            <w:r>
-              <w:rPr>
-                <w:color w:val="1155CC"/>
-                <w:u w:val="single"/>
-              </w:rPr>
-              <w:t>tional Safety Requirements to Architecture Elements</w:t>
+              <w:t>Allocation of Functional Safety Requirements to Architecture Elements</w:t>
             </w:r>
           </w:hyperlink>
         </w:p>
@@ -1260,10 +1247,7 @@
       <w:bookmarkStart w:id="10" w:name="_757cx6xm46zb" w:colFirst="0" w:colLast="0"/>
       <w:bookmarkEnd w:id="10"/>
       <w:r>
-        <w:t>I</w:t>
-      </w:r>
-      <w:r>
-        <w:t>nputs to the Functional Safety Concept</w:t>
+        <w:t>Inputs to the Functional Safety Concept</w:t>
       </w:r>
     </w:p>
     <w:p>
@@ -1320,14 +1304,7 @@
           <w:b/>
           <w:color w:val="B7B7B7"/>
         </w:rPr>
-        <w:t>Provide the lane departure warning and lane keeping assistance safety goals as discussed in the lessons and derived in the hazard a</w:t>
-      </w:r>
-      <w:r>
-        <w:rPr>
-          <w:b/>
-          <w:color w:val="B7B7B7"/>
-        </w:rPr>
-        <w:t xml:space="preserve">nalysis and risk assessment. </w:t>
+        <w:t xml:space="preserve">Provide the lane departure warning and lane keeping assistance safety goals as discussed in the lessons and derived in the hazard analysis and risk assessment. </w:t>
       </w:r>
     </w:p>
     <w:p>
@@ -1650,14 +1627,7 @@
           <w:b/>
           <w:color w:val="B7B7B7"/>
         </w:rPr>
-        <w:t xml:space="preserve">[Instructions: Provide a description for each of the item elements; what is each element's purpose in </w:t>
-      </w:r>
-      <w:r>
-        <w:rPr>
-          <w:b/>
-          <w:color w:val="B7B7B7"/>
-        </w:rPr>
-        <w:t>the lane assistance item</w:t>
+        <w:t>[Instructions: Provide a description for each of the item elements; what is each element's purpose in the lane assistance item</w:t>
       </w:r>
       <w:proofErr w:type="gramStart"/>
       <w:r>
@@ -1962,8 +1932,10 @@
               <w:spacing w:line="240" w:lineRule="auto"/>
             </w:pPr>
             <w:r>
-              <w:t>Provide feedback for closed torque loop control to EPS ECU</w:t>
-            </w:r>
+              <w:t>Measures torque applied to steering wheel by driver</w:t>
+            </w:r>
+            <w:bookmarkStart w:id="14" w:name="_GoBack"/>
+            <w:bookmarkEnd w:id="14"/>
           </w:p>
         </w:tc>
       </w:tr>
@@ -2058,8 +2030,8 @@
         <w:pStyle w:val="Heading1"/>
         <w:contextualSpacing w:val="0"/>
       </w:pPr>
-      <w:bookmarkStart w:id="14" w:name="_v8l7qfui8b16" w:colFirst="0" w:colLast="0"/>
-      <w:bookmarkEnd w:id="14"/>
+      <w:bookmarkStart w:id="15" w:name="_v8l7qfui8b16" w:colFirst="0" w:colLast="0"/>
+      <w:bookmarkEnd w:id="15"/>
       <w:r>
         <w:lastRenderedPageBreak/>
         <w:t>Functional Safety Concept</w:t>
@@ -2127,8 +2099,8 @@
         <w:pStyle w:val="Heading2"/>
         <w:contextualSpacing w:val="0"/>
       </w:pPr>
-      <w:bookmarkStart w:id="15" w:name="_mtn6qbhgsr36" w:colFirst="0" w:colLast="0"/>
-      <w:bookmarkEnd w:id="15"/>
+      <w:bookmarkStart w:id="16" w:name="_mtn6qbhgsr36" w:colFirst="0" w:colLast="0"/>
+      <w:bookmarkEnd w:id="16"/>
       <w:r>
         <w:t>Functional Safety Analysis</w:t>
       </w:r>
@@ -2140,14 +2112,7 @@
           <w:b/>
           <w:color w:val="B7B7B7"/>
         </w:rPr>
-        <w:t>[Instructions: Fill in the functional safety analysis table belo</w:t>
-      </w:r>
-      <w:r>
-        <w:rPr>
-          <w:b/>
-          <w:color w:val="B7B7B7"/>
-        </w:rPr>
-        <w:t>w.]</w:t>
+        <w:t>[Instructions: Fill in the functional safety analysis table below.]</w:t>
       </w:r>
     </w:p>
     <w:p/>
@@ -2555,8 +2520,8 @@
         <w:pStyle w:val="Heading2"/>
         <w:contextualSpacing w:val="0"/>
       </w:pPr>
-      <w:bookmarkStart w:id="16" w:name="_frlc9y84ede8" w:colFirst="0" w:colLast="0"/>
-      <w:bookmarkEnd w:id="16"/>
+      <w:bookmarkStart w:id="17" w:name="_frlc9y84ede8" w:colFirst="0" w:colLast="0"/>
+      <w:bookmarkEnd w:id="17"/>
       <w:r>
         <w:t>Functional Safety Requirements</w:t>
       </w:r>
@@ -2954,10 +2919,7 @@
             </w:r>
             <w:proofErr w:type="spellStart"/>
             <w:r>
-              <w:t>Max_Torque_</w:t>
-            </w:r>
-            <w:r>
-              <w:t>Frequency</w:t>
+              <w:t>Max_Torque_Frequency</w:t>
             </w:r>
             <w:proofErr w:type="spellEnd"/>
             <w:r>
@@ -3345,10 +3307,7 @@
               <w:t>validate that a reasonable</w:t>
             </w:r>
             <w:r>
-              <w:t xml:space="preserve"> max</w:t>
-            </w:r>
-            <w:r>
-              <w:t xml:space="preserve"> frequency</w:t>
+              <w:t xml:space="preserve"> max frequency</w:t>
             </w:r>
             <w:r>
               <w:t xml:space="preserve"> value</w:t>
@@ -3391,8 +3350,6 @@
             <w:r>
               <w:t>frequency</w:t>
             </w:r>
-            <w:bookmarkStart w:id="17" w:name="_GoBack"/>
-            <w:bookmarkEnd w:id="17"/>
             <w:r>
               <w:t xml:space="preserve"> crosses the limit, the lane assistance output is set to zero within the 50 </w:t>
             </w:r>
@@ -3981,17 +3938,7 @@
                 <w:szCs w:val="21"/>
                 <w:shd w:val="clear" w:color="auto" w:fill="FFFFFF"/>
               </w:rPr>
-              <w:t>ve</w:t>
-            </w:r>
-            <w:r>
-              <w:rPr>
-                <w:rFonts w:ascii="Helvetica" w:hAnsi="Helvetica" w:cs="Helvetica"/>
-                <w:color w:val="4F4F4F"/>
-                <w:sz w:val="21"/>
-                <w:szCs w:val="21"/>
-                <w:shd w:val="clear" w:color="auto" w:fill="FFFFFF"/>
-              </w:rPr>
-              <w:t xml:space="preserve">rify that the system really does turn off if the lane keeping assistance every exceeded </w:t>
+              <w:t xml:space="preserve">verify that the system really does turn off if the lane keeping assistance every exceeded </w:t>
             </w:r>
             <w:proofErr w:type="spellStart"/>
             <w:r>
@@ -4100,10 +4047,7 @@
       <w:bookmarkEnd w:id="19"/>
       <w:r>
         <w:lastRenderedPageBreak/>
-        <w:t>Allocation of Functional Safety Requirement</w:t>
-      </w:r>
-      <w:r>
-        <w:t>s to Architecture Elements</w:t>
+        <w:t>Allocation of Functional Safety Requirements to Architecture Elements</w:t>
       </w:r>
     </w:p>
     <w:p>
@@ -4216,13 +4160,7 @@
               <w:rPr>
                 <w:b/>
               </w:rPr>
-              <w:t>Electronic Pow</w:t>
-            </w:r>
-            <w:r>
-              <w:rPr>
-                <w:b/>
-              </w:rPr>
-              <w:t>er Steering ECU</w:t>
+              <w:t>Electronic Power Steering ECU</w:t>
             </w:r>
           </w:p>
         </w:tc>
@@ -4490,10 +4428,7 @@
             </w:r>
             <w:proofErr w:type="spellStart"/>
             <w:r>
-              <w:t>Max_Torque_</w:t>
-            </w:r>
-            <w:r>
-              <w:t>Frequency</w:t>
+              <w:t>Max_Torque_Frequency</w:t>
             </w:r>
             <w:proofErr w:type="spellEnd"/>
           </w:p>
@@ -4945,10 +4880,7 @@
               <w:spacing w:line="240" w:lineRule="auto"/>
             </w:pPr>
             <w:r>
-              <w:t>Malfunction_01,</w:t>
-            </w:r>
-            <w:r>
-              <w:t xml:space="preserve"> Malfunction_02</w:t>
+              <w:t>Malfunction_01, Malfunction_02</w:t>
             </w:r>
           </w:p>
         </w:tc>
@@ -5057,10 +4989,7 @@
               <w:spacing w:line="240" w:lineRule="auto"/>
             </w:pPr>
             <w:r>
-              <w:t>Malfunction_0</w:t>
-            </w:r>
-            <w:r>
-              <w:t>3</w:t>
+              <w:t>Malfunction_03</w:t>
             </w:r>
           </w:p>
         </w:tc>

</xml_diff>